<commit_message>
final for now product
</commit_message>
<xml_diff>
--- a/Teaching/Teaching Philosophy/Teaching Philosophy.docx
+++ b/Teaching/Teaching Philosophy/Teaching Philosophy.docx
@@ -60,13 +60,19 @@
         <w:t xml:space="preserve">. </w:t>
       </w:r>
       <w:r>
-        <w:t>T</w:t>
+        <w:t xml:space="preserve">In </w:t>
+      </w:r>
+      <w:r>
+        <w:t>general,</w:t>
+      </w:r>
+      <w:r>
+        <w:t xml:space="preserve"> t</w:t>
       </w:r>
       <w:r>
         <w:t xml:space="preserve">he student </w:t>
       </w:r>
       <w:r>
-        <w:t>in general comes first</w:t>
+        <w:t>comes first</w:t>
       </w:r>
       <w:r>
         <w:t xml:space="preserve">, whether it </w:t>
@@ -87,12 +93,13 @@
         <w:t>Instead, we</w:t>
       </w:r>
       <w:r>
-        <w:t xml:space="preserve"> should be there for them in both an </w:t>
-      </w:r>
-      <w:bookmarkStart w:id="0" w:name="_GoBack"/>
-      <w:bookmarkEnd w:id="0"/>
-      <w:r>
-        <w:t xml:space="preserve">educational and also more personal basis. We are human. Too often, students think of their teachers as vampires who simply live in the school building. </w:t>
+        <w:t xml:space="preserve"> should be there for them in both an educational and also </w:t>
+      </w:r>
+      <w:r>
+        <w:t xml:space="preserve">a </w:t>
+      </w:r>
+      <w:r>
+        <w:t xml:space="preserve">more personal basis. We are human. Too often, students think of their teachers as vampires who simply live in the school building. </w:t>
       </w:r>
       <w:r>
         <w:t>We can show our humanity by being there for them in more ways than one.</w:t>
@@ -152,7 +159,19 @@
         <w:t xml:space="preserve">I hope to accomplish this by being with the student every step of the way. I will show them the bare basics, as well as hopefully show the applications and more entertaining parts of the subject. </w:t>
       </w:r>
       <w:r>
-        <w:t>An example of this that I have come across is explaining how similar some of the methods we use in a Contemporary Mathematics class apply to things such as Chemistry and other subjects as well, not just in our classroom.</w:t>
+        <w:t>For example,</w:t>
+      </w:r>
+      <w:r>
+        <w:t xml:space="preserve"> I explained</w:t>
+      </w:r>
+      <w:r>
+        <w:t xml:space="preserve"> how some of the methods we use in a Contemporary Mathematics class</w:t>
+      </w:r>
+      <w:r>
+        <w:t xml:space="preserve"> can</w:t>
+      </w:r>
+      <w:r>
+        <w:t xml:space="preserve"> apply to things such as Chemistry and other subjects as well, not just in our classroom.</w:t>
       </w:r>
     </w:p>
     <w:p>
@@ -191,17 +210,23 @@
         <w:t>e that I a</w:t>
       </w:r>
       <w:r>
-        <w:t xml:space="preserve">m finished yet. </w:t>
+        <w:t>m finished yet</w:t>
+      </w:r>
+      <w:r>
+        <w:t xml:space="preserve"> either</w:t>
+      </w:r>
+      <w:r>
+        <w:t xml:space="preserve">. </w:t>
       </w:r>
       <w:r>
         <w:t>My goal is to be there for the students on a more personal level, more than just a lecturer, but hopefully a sort of role model.</w:t>
       </w:r>
       <w:r>
-        <w:t xml:space="preserve"> There </w:t>
+        <w:t xml:space="preserve"> </w:t>
       </w:r>
       <w:r>
         <w:lastRenderedPageBreak/>
-        <w:t>were teachers in my life who most certainly shaped who I am today, and I can only hope that I can do something similar for my students whose lives I come in contact with.</w:t>
+        <w:t>There were teachers in my life who most certainly shaped who I am today, and I can only hope that I can do something similar for my students whose lives I come in contact with.</w:t>
       </w:r>
     </w:p>
     <w:p>
@@ -230,14 +255,19 @@
       <w:r>
         <w:t xml:space="preserve"> still learning myself, so if I can stand and teach them, so can they. </w:t>
       </w:r>
-      <w:r>
-        <w:t>It also is important when doing this to take careful notice of how a student feels about speaking in front of people. If this is a fear of theirs, it could cause more harm than good. Either way, t</w:t>
+      <w:bookmarkStart w:id="0" w:name="_GoBack"/>
+      <w:bookmarkEnd w:id="0"/>
+      <w:r>
+        <w:t>Similarly</w:t>
+      </w:r>
+      <w:r>
+        <w:t>, t</w:t>
       </w:r>
       <w:r>
         <w:t>h</w:t>
       </w:r>
       <w:r>
-        <w:t>is also (unfortunately) involves giving homework problems. It is important that they are not</w:t>
+        <w:t>is also involves giving homework problems. It is important that they are not</w:t>
       </w:r>
       <w:r>
         <w:t xml:space="preserve"> so repetitive that it makes </w:t>
@@ -306,7 +336,13 @@
         <w:t>I hope that someday they will</w:t>
       </w:r>
       <w:r>
-        <w:t xml:space="preserve"> remember me as a teacher and think that I was a good guy, as well as a good teacher. </w:t>
+        <w:t xml:space="preserve"> remember me as a teach</w:t>
+      </w:r>
+      <w:r>
+        <w:t>er and think that I was a good mentor</w:t>
+      </w:r>
+      <w:r>
+        <w:t xml:space="preserve">, as well as a good teacher. </w:t>
       </w:r>
     </w:p>
     <w:p>
@@ -366,7 +402,7 @@
       </w:pPr>
     </w:pPrDefault>
   </w:docDefaults>
-  <w:latentStyles w:defLockedState="0" w:defUIPriority="99" w:defSemiHidden="0" w:defUnhideWhenUsed="0" w:defQFormat="0" w:count="373">
+  <w:latentStyles w:defLockedState="0" w:defUIPriority="99" w:defSemiHidden="0" w:defUnhideWhenUsed="0" w:defQFormat="0" w:count="372">
     <w:lsdException w:name="Normal" w:uiPriority="0" w:qFormat="1"/>
     <w:lsdException w:name="heading 1" w:uiPriority="9" w:qFormat="1"/>
     <w:lsdException w:name="heading 2" w:semiHidden="1" w:uiPriority="9" w:unhideWhenUsed="1" w:qFormat="1"/>
@@ -472,6 +508,7 @@
     <w:lsdException w:name="HTML Sample" w:semiHidden="1" w:unhideWhenUsed="1"/>
     <w:lsdException w:name="HTML Typewriter" w:semiHidden="1" w:unhideWhenUsed="1"/>
     <w:lsdException w:name="HTML Variable" w:semiHidden="1" w:unhideWhenUsed="1"/>
+    <w:lsdException w:name="Normal Table" w:semiHidden="1" w:unhideWhenUsed="1"/>
     <w:lsdException w:name="annotation subject" w:semiHidden="1" w:unhideWhenUsed="1"/>
     <w:lsdException w:name="No List" w:semiHidden="1" w:unhideWhenUsed="1"/>
     <w:lsdException w:name="Outline List 1" w:semiHidden="1" w:unhideWhenUsed="1"/>
@@ -517,9 +554,11 @@
     <w:lsdException w:name="Table Subtle 1" w:semiHidden="1" w:unhideWhenUsed="1"/>
     <w:lsdException w:name="Table Subtle 2" w:semiHidden="1" w:unhideWhenUsed="1"/>
     <w:lsdException w:name="Table Web 1" w:semiHidden="1" w:unhideWhenUsed="1"/>
+    <w:lsdException w:name="Table Web 2" w:semiHidden="1" w:unhideWhenUsed="1"/>
     <w:lsdException w:name="Table Web 3" w:semiHidden="1" w:unhideWhenUsed="1"/>
     <w:lsdException w:name="Balloon Text" w:semiHidden="1" w:unhideWhenUsed="1"/>
     <w:lsdException w:name="Table Grid" w:uiPriority="39"/>
+    <w:lsdException w:name="Table Theme" w:semiHidden="1" w:unhideWhenUsed="1"/>
     <w:lsdException w:name="Placeholder Text" w:semiHidden="1"/>
     <w:lsdException w:name="No Spacing" w:uiPriority="1" w:qFormat="1"/>
     <w:lsdException w:name="Light Shading" w:uiPriority="60"/>
@@ -736,7 +775,6 @@
     <w:lsdException w:name="List Table 6 Colorful Accent 6" w:uiPriority="51"/>
     <w:lsdException w:name="List Table 7 Colorful Accent 6" w:uiPriority="52"/>
     <w:lsdException w:name="Mention" w:semiHidden="1" w:unhideWhenUsed="1"/>
-    <w:lsdException w:name="Smart Hyperlink" w:semiHidden="1" w:unhideWhenUsed="1"/>
   </w:latentStyles>
   <w:style w:type="paragraph" w:default="1" w:styleId="Normal">
     <w:name w:val="Normal"/>

</xml_diff>